<commit_message>
Termino el informe de FW y subo los tests corregidos. Salu2
</commit_message>
<xml_diff>
--- a/TP2/InformeEnOtroFormato.docx
+++ b/TP2/InformeEnOtroFormato.docx
@@ -57,14 +57,7 @@
           <w:noProof/>
           <w:lang w:val="es-ES_tradnl"/>
         </w:rPr>
-        <w:t xml:space="preserve">ínimo entre dos nodos cualesquiera tiene a lo sumo |V| pasos. Luego, el algoritmo realiza </w:t>
-      </w:r>
-      <w:r>
-        <w:rPr>
-          <w:noProof/>
-          <w:lang w:val="es-ES_tradnl"/>
-        </w:rPr>
-        <w:t>|V| iteraciones, en las que recorre todas las aristas en cada una de ellas. En la iteración sobre la arista (u, v), chequea qué es mejor: “</w:t>
+        <w:t>ínimo entre dos nodos cualesquiera tiene a lo sumo |V| pasos. Luego, el algoritmo realiza |V| iteraciones, en las que recorre todas las aristas en cada una de ellas. En la iteración sobre la arista (u, v), chequea qué es mejor: “</w:t>
       </w:r>
       <w:r>
         <w:rPr>
@@ -165,13 +158,7 @@
         <w:rPr>
           <w:lang w:val="es-ES_tradnl"/>
         </w:rPr>
-        <w:t xml:space="preserve">: </w:t>
-      </w:r>
-      <w:r>
-        <w:rPr>
-          <w:lang w:val="es-ES_tradnl"/>
-        </w:rPr>
-        <w:t xml:space="preserve">La complejidad es </w:t>
+        <w:t xml:space="preserve">: La complejidad es </w:t>
       </w:r>
       <w:proofErr w:type="gramStart"/>
       <w:r>
@@ -191,8 +178,32 @@
         <w:rPr>
           <w:lang w:val="es-ES_tradnl"/>
         </w:rPr>
+        <w:t xml:space="preserve"> para un </w:t>
+      </w:r>
+      <w:r>
+        <w:rPr>
+          <w:lang w:val="es-ES_tradnl"/>
+        </w:rPr>
+        <w:t>cada</w:t>
+      </w:r>
+      <w:r>
+        <w:rPr>
+          <w:lang w:val="es-ES_tradnl"/>
+        </w:rPr>
+        <w:t xml:space="preserve"> vértice fuente</w:t>
+      </w:r>
+      <w:r>
+        <w:rPr>
+          <w:lang w:val="es-ES_tradnl"/>
+        </w:rPr>
         <w:t>. No encuentra el camino que no repita ningún vértice, en caso de que existan ciclos negativos.</w:t>
       </w:r>
+      <w:r>
+        <w:rPr>
+          <w:lang w:val="es-ES_tradnl"/>
+        </w:rPr>
+        <w:t xml:space="preserve"> </w:t>
+      </w:r>
     </w:p>
     <w:p>
       <w:pPr>
@@ -218,15 +229,7 @@
         <w:rPr>
           <w:lang w:val="es-ES_tradnl"/>
         </w:rPr>
-        <w:t xml:space="preserve"> Basándonos en la propiedad indicada al comienzo, una vez que el algoritmo termina las |V| iteraciones sobre cada arista, se deberían conocer todos los caminos mínimos. Por esto, se pueden recorrer todas las aristas una vez más. De esta for</w:t>
-      </w:r>
-      <w:bookmarkStart w:id="0" w:name="_GoBack"/>
-      <w:bookmarkEnd w:id="0"/>
-      <w:r>
-        <w:rPr>
-          <w:lang w:val="es-ES_tradnl"/>
-        </w:rPr>
-        <w:t xml:space="preserve">ma, si se encuentra un mejor camino significa que se viola la propiedad, por lo que se </w:t>
+        <w:t xml:space="preserve"> Basándonos en la propiedad indicada al comienzo, una vez que el algoritmo termina las |V| iteraciones sobre cada arista, se deberían conocer todos los caminos mínimos. Por esto, se pueden recorrer todas las aristas una vez más. De esta forma, si se encuentra un mejor camino significa que se viola la propiedad, por lo que se </w:t>
       </w:r>
       <w:r>
         <w:rPr>
@@ -373,6 +376,336 @@
                     <a:xfrm>
                       <a:off x="0" y="0"/>
                       <a:ext cx="4495800" cy="2714625"/>
+                    </a:xfrm>
+                    <a:prstGeom prst="rect">
+                      <a:avLst/>
+                    </a:prstGeom>
+                  </pic:spPr>
+                </pic:pic>
+              </a:graphicData>
+            </a:graphic>
+          </wp:inline>
+        </w:drawing>
+      </w:r>
+    </w:p>
+    <w:p>
+      <w:pPr>
+        <w:jc w:val="center"/>
+        <w:rPr>
+          <w:lang w:val="es-ES_tradnl"/>
+        </w:rPr>
+      </w:pPr>
+    </w:p>
+    <w:p>
+      <w:pPr>
+        <w:rPr>
+          <w:b/>
+          <w:u w:val="single"/>
+          <w:lang w:val="es-ES_tradnl"/>
+        </w:rPr>
+      </w:pPr>
+      <w:r>
+        <w:rPr>
+          <w:b/>
+          <w:u w:val="single"/>
+          <w:lang w:val="es-ES_tradnl"/>
+        </w:rPr>
+        <w:t xml:space="preserve">Floyd </w:t>
+      </w:r>
+      <w:proofErr w:type="spellStart"/>
+      <w:r>
+        <w:rPr>
+          <w:b/>
+          <w:u w:val="single"/>
+          <w:lang w:val="es-ES_tradnl"/>
+        </w:rPr>
+        <w:t>Warshall</w:t>
+      </w:r>
+      <w:proofErr w:type="spellEnd"/>
+    </w:p>
+    <w:p>
+      <w:pPr>
+        <w:jc w:val="both"/>
+        <w:rPr>
+          <w:noProof/>
+          <w:lang w:val="es-ES_tradnl"/>
+        </w:rPr>
+      </w:pPr>
+      <w:r>
+        <w:rPr>
+          <w:noProof/>
+          <w:u w:val="single"/>
+          <w:lang w:val="es-ES_tradnl"/>
+        </w:rPr>
+        <w:lastRenderedPageBreak/>
+        <w:t>Funcionamiento</w:t>
+      </w:r>
+      <w:r>
+        <w:rPr>
+          <w:noProof/>
+          <w:lang w:val="es-ES_tradnl"/>
+        </w:rPr>
+        <w:t>:</w:t>
+      </w:r>
+      <w:r>
+        <w:rPr>
+          <w:noProof/>
+          <w:lang w:val="es-ES_tradnl"/>
+        </w:rPr>
+        <w:t xml:space="preserve"> Este algoritmo compara todos los posibles caminos de un nodo a otro. Para esto, utiliza tres iteraciones anidadas</w:t>
+      </w:r>
+      <w:r>
+        <w:rPr>
+          <w:noProof/>
+          <w:lang w:val="es-ES_tradnl"/>
+        </w:rPr>
+        <w:t xml:space="preserve"> sobre los nodos</w:t>
+      </w:r>
+      <w:r>
+        <w:rPr>
+          <w:noProof/>
+          <w:lang w:val="es-ES_tradnl"/>
+        </w:rPr>
+        <w:t xml:space="preserve">: </w:t>
+      </w:r>
+      <w:r>
+        <w:rPr>
+          <w:noProof/>
+          <w:lang w:val="es-ES_tradnl"/>
+        </w:rPr>
+        <w:t>una para nodo de origen, otra para nodo de destino, y la última para nodos intermedios.</w:t>
+      </w:r>
+      <w:r>
+        <w:rPr>
+          <w:noProof/>
+          <w:lang w:val="es-ES_tradnl"/>
+        </w:rPr>
+        <w:t xml:space="preserve"> Con esto, se define qué es mejor: si el camino </w:t>
+      </w:r>
+      <w:r>
+        <w:rPr>
+          <w:noProof/>
+          <w:lang w:val="es-ES_tradnl"/>
+        </w:rPr>
+        <w:t>directo entre origen destino, o el camino desde origen hacia destino pasando por el intermedio el al paso anterior a llegar al destino. Por esto, el algoritmo es O(|V|</w:t>
+      </w:r>
+      <w:r>
+        <w:rPr>
+          <w:noProof/>
+          <w:vertAlign w:val="superscript"/>
+          <w:lang w:val="es-ES_tradnl"/>
+        </w:rPr>
+        <w:t>3</w:t>
+      </w:r>
+      <w:r>
+        <w:rPr>
+          <w:noProof/>
+          <w:lang w:val="es-ES_tradnl"/>
+        </w:rPr>
+        <w:t>).</w:t>
+      </w:r>
+    </w:p>
+    <w:p>
+      <w:pPr>
+        <w:jc w:val="both"/>
+        <w:rPr>
+          <w:noProof/>
+          <w:lang w:val="es-ES_tradnl"/>
+        </w:rPr>
+      </w:pPr>
+      <w:r>
+        <w:rPr>
+          <w:noProof/>
+          <w:u w:val="single"/>
+          <w:lang w:val="es-ES_tradnl"/>
+        </w:rPr>
+        <w:t>Ventajas</w:t>
+      </w:r>
+      <w:r>
+        <w:rPr>
+          <w:noProof/>
+          <w:lang w:val="es-ES_tradnl"/>
+        </w:rPr>
+        <w:t>: La complejidad del algoritmo es independiente de la cantidad de aristas del grafo. Aún así, se prueban todas las combinaciones de aristas.</w:t>
+      </w:r>
+      <w:r>
+        <w:rPr>
+          <w:noProof/>
+          <w:lang w:val="es-ES_tradnl"/>
+        </w:rPr>
+        <w:t xml:space="preserve"> Detecta ciclos negativos.</w:t>
+      </w:r>
+    </w:p>
+    <w:p>
+      <w:pPr>
+        <w:jc w:val="both"/>
+        <w:rPr>
+          <w:lang w:val="es-ES_tradnl"/>
+        </w:rPr>
+      </w:pPr>
+      <w:r>
+        <w:rPr>
+          <w:noProof/>
+          <w:u w:val="single"/>
+          <w:lang w:val="es-ES_tradnl"/>
+        </w:rPr>
+        <w:t>Desventajas</w:t>
+      </w:r>
+      <w:r>
+        <w:rPr>
+          <w:noProof/>
+          <w:lang w:val="es-ES_tradnl"/>
+        </w:rPr>
+        <w:t xml:space="preserve">: </w:t>
+      </w:r>
+      <w:r>
+        <w:rPr>
+          <w:lang w:val="es-ES_tradnl"/>
+        </w:rPr>
+        <w:t>No encuentra el camino que no repita ningún vértice, en caso de que existan ciclos negativos.</w:t>
+      </w:r>
+    </w:p>
+    <w:p>
+      <w:pPr>
+        <w:jc w:val="both"/>
+        <w:rPr>
+          <w:lang w:val="es-ES_tradnl"/>
+        </w:rPr>
+      </w:pPr>
+      <w:r>
+        <w:rPr>
+          <w:u w:val="single"/>
+          <w:lang w:val="es-ES_tradnl"/>
+        </w:rPr>
+        <w:t>Detección de ciclos negativos</w:t>
+      </w:r>
+      <w:r>
+        <w:rPr>
+          <w:lang w:val="es-ES_tradnl"/>
+        </w:rPr>
+        <w:t xml:space="preserve">: al igual que con </w:t>
+      </w:r>
+      <w:proofErr w:type="spellStart"/>
+      <w:r>
+        <w:rPr>
+          <w:lang w:val="es-ES_tradnl"/>
+        </w:rPr>
+        <w:t>Bellman</w:t>
+      </w:r>
+      <w:proofErr w:type="spellEnd"/>
+      <w:r>
+        <w:rPr>
+          <w:lang w:val="es-ES_tradnl"/>
+        </w:rPr>
+        <w:t>-Ford, la detección de ciclos negativos se realiza realizando una nueva corrida del algoritmo. De esta forma, si se disminuyen los caminos, se concluye que hay un ciclo negativo, especialmente los camino</w:t>
+      </w:r>
+      <w:bookmarkStart w:id="0" w:name="_GoBack"/>
+      <w:bookmarkEnd w:id="0"/>
+      <w:r>
+        <w:rPr>
+          <w:lang w:val="es-ES_tradnl"/>
+        </w:rPr>
+        <w:t>s que tienen como origen y destino el mismo nodo.</w:t>
+      </w:r>
+    </w:p>
+    <w:p>
+      <w:pPr>
+        <w:jc w:val="both"/>
+        <w:rPr>
+          <w:lang w:val="es-ES_tradnl"/>
+        </w:rPr>
+      </w:pPr>
+      <w:r>
+        <w:rPr>
+          <w:u w:val="single"/>
+          <w:lang w:val="es-ES_tradnl"/>
+        </w:rPr>
+        <w:t>Complejidad</w:t>
+      </w:r>
+      <w:r>
+        <w:rPr>
+          <w:lang w:val="es-ES_tradnl"/>
+        </w:rPr>
+        <w:t xml:space="preserve">: la complejidad de este algoritmo es </w:t>
+      </w:r>
+      <w:proofErr w:type="gramStart"/>
+      <w:r>
+        <w:rPr>
+          <w:lang w:val="es-ES_tradnl"/>
+        </w:rPr>
+        <w:t>O(</w:t>
+      </w:r>
+      <w:proofErr w:type="gramEnd"/>
+      <w:r>
+        <w:rPr>
+          <w:lang w:val="es-ES_tradnl"/>
+        </w:rPr>
+        <w:t>|V|</w:t>
+      </w:r>
+      <w:r>
+        <w:rPr>
+          <w:vertAlign w:val="superscript"/>
+          <w:lang w:val="es-ES_tradnl"/>
+        </w:rPr>
+        <w:t>3</w:t>
+      </w:r>
+      <w:r>
+        <w:rPr>
+          <w:lang w:val="es-ES_tradnl"/>
+        </w:rPr>
+        <w:t>). Para nuestro caso de grafos completos, la complejidad no varía ya que es independiente de la cantidad de aristas.</w:t>
+      </w:r>
+    </w:p>
+    <w:p>
+      <w:pPr>
+        <w:jc w:val="both"/>
+        <w:rPr>
+          <w:lang w:val="es-ES_tradnl"/>
+        </w:rPr>
+      </w:pPr>
+      <w:r>
+        <w:rPr>
+          <w:lang w:val="es-ES_tradnl"/>
+        </w:rPr>
+        <w:t>En el siguiente gráfico se puede ver la evolución de los tiempos para casos de 100, 200, 300, 400, 500 y 1000 aristas.</w:t>
+      </w:r>
+    </w:p>
+    <w:p>
+      <w:pPr>
+        <w:jc w:val="center"/>
+        <w:rPr>
+          <w:lang w:val="es-ES_tradnl"/>
+        </w:rPr>
+      </w:pPr>
+      <w:r>
+        <w:rPr>
+          <w:noProof/>
+        </w:rPr>
+        <w:drawing>
+          <wp:inline distT="0" distB="0" distL="0" distR="0" wp14:anchorId="36312C97" wp14:editId="1E7B2C25">
+            <wp:extent cx="4495800" cy="2676525"/>
+            <wp:effectExtent l="0" t="0" r="0" b="9525"/>
+            <wp:docPr id="2" name="Picture 2"/>
+            <wp:cNvGraphicFramePr>
+              <a:graphicFrameLocks xmlns:a="http://schemas.openxmlformats.org/drawingml/2006/main" noChangeAspect="1"/>
+            </wp:cNvGraphicFramePr>
+            <a:graphic xmlns:a="http://schemas.openxmlformats.org/drawingml/2006/main">
+              <a:graphicData uri="http://schemas.openxmlformats.org/drawingml/2006/picture">
+                <pic:pic xmlns:pic="http://schemas.openxmlformats.org/drawingml/2006/picture">
+                  <pic:nvPicPr>
+                    <pic:cNvPr id="1" name=""/>
+                    <pic:cNvPicPr/>
+                  </pic:nvPicPr>
+                  <pic:blipFill>
+                    <a:blip r:embed="rId5"/>
+                    <a:stretch>
+                      <a:fillRect/>
+                    </a:stretch>
+                  </pic:blipFill>
+                  <pic:spPr>
+                    <a:xfrm>
+                      <a:off x="0" y="0"/>
+                      <a:ext cx="4495800" cy="2676525"/>
                     </a:xfrm>
                     <a:prstGeom prst="rect">
                       <a:avLst/>

</xml_diff>

<commit_message>
Subo la reducción del A6
</commit_message>
<xml_diff>
--- a/TP2/InformeEnOtroFormato.docx
+++ b/TP2/InformeEnOtroFormato.docx
@@ -5,6 +5,354 @@
     <w:p>
       <w:pPr>
         <w:rPr>
+          <w:rFonts w:ascii="Arial" w:hAnsi="Arial" w:cs="Arial"/>
+          <w:lang w:val="es-ES_tradnl"/>
+        </w:rPr>
+      </w:pPr>
+      <w:r>
+        <w:rPr>
+          <w:rFonts w:ascii="Arial" w:hAnsi="Arial" w:cs="Arial"/>
+          <w:lang w:val="es-ES_tradnl"/>
+        </w:rPr>
+        <w:t>Consideremos un set de e</w:t>
+      </w:r>
+      <w:r>
+        <w:rPr>
+          <w:rFonts w:ascii="Arial" w:hAnsi="Arial" w:cs="Arial"/>
+          <w:lang w:val="es-ES_tradnl"/>
+        </w:rPr>
+        <w:t>nteros S</w:t>
+      </w:r>
+      <w:proofErr w:type="gramStart"/>
+      <w:r>
+        <w:rPr>
+          <w:rFonts w:ascii="Arial" w:hAnsi="Arial" w:cs="Arial"/>
+          <w:lang w:val="es-ES_tradnl"/>
+        </w:rPr>
+        <w:t>={</w:t>
+      </w:r>
+      <w:proofErr w:type="gramEnd"/>
+      <w:r>
+        <w:rPr>
+          <w:rFonts w:ascii="Arial" w:hAnsi="Arial" w:cs="Arial"/>
+          <w:lang w:val="es-ES_tradnl"/>
+        </w:rPr>
+        <w:t xml:space="preserve">a1, …, </w:t>
+      </w:r>
+      <w:proofErr w:type="spellStart"/>
+      <w:r>
+        <w:rPr>
+          <w:rFonts w:ascii="Arial" w:hAnsi="Arial" w:cs="Arial"/>
+          <w:lang w:val="es-ES_tradnl"/>
+        </w:rPr>
+        <w:t>an</w:t>
+      </w:r>
+      <w:proofErr w:type="spellEnd"/>
+      <w:r>
+        <w:rPr>
+          <w:rFonts w:ascii="Arial" w:hAnsi="Arial" w:cs="Arial"/>
+          <w:lang w:val="es-ES_tradnl"/>
+        </w:rPr>
+        <w:t xml:space="preserve">}, construimos un grafo G con 2n vértices, </w:t>
+      </w:r>
+      <w:r>
+        <w:rPr>
+          <w:rFonts w:ascii="Arial" w:hAnsi="Arial" w:cs="Arial"/>
+          <w:lang w:val="es-ES_tradnl"/>
+        </w:rPr>
+        <w:t xml:space="preserve">en donde cada elemento </w:t>
+      </w:r>
+      <w:proofErr w:type="spellStart"/>
+      <w:r>
+        <w:rPr>
+          <w:rFonts w:ascii="Arial" w:hAnsi="Arial" w:cs="Arial"/>
+          <w:lang w:val="es-ES_tradnl"/>
+        </w:rPr>
+        <w:t>ai</w:t>
+      </w:r>
+      <w:proofErr w:type="spellEnd"/>
+      <w:r>
+        <w:rPr>
+          <w:rFonts w:ascii="Arial" w:hAnsi="Arial" w:cs="Arial"/>
+          <w:lang w:val="es-ES_tradnl"/>
+        </w:rPr>
+        <w:t xml:space="preserve"> corresponde a dos vértices vi y </w:t>
+      </w:r>
+      <w:proofErr w:type="spellStart"/>
+      <w:r>
+        <w:rPr>
+          <w:rFonts w:ascii="Arial" w:hAnsi="Arial" w:cs="Arial"/>
+          <w:lang w:val="es-ES_tradnl"/>
+        </w:rPr>
+        <w:t>ui</w:t>
+      </w:r>
+      <w:proofErr w:type="spellEnd"/>
+      <w:r>
+        <w:rPr>
+          <w:rFonts w:ascii="Arial" w:hAnsi="Arial" w:cs="Arial"/>
+          <w:lang w:val="es-ES_tradnl"/>
+        </w:rPr>
+        <w:t xml:space="preserve">. Para cada vi, se agrega una arista de vi hacia </w:t>
+      </w:r>
+      <w:proofErr w:type="spellStart"/>
+      <w:r>
+        <w:rPr>
+          <w:rFonts w:ascii="Arial" w:hAnsi="Arial" w:cs="Arial"/>
+          <w:lang w:val="es-ES_tradnl"/>
+        </w:rPr>
+        <w:t>ui</w:t>
+      </w:r>
+      <w:proofErr w:type="spellEnd"/>
+      <w:r>
+        <w:rPr>
+          <w:rFonts w:ascii="Arial" w:hAnsi="Arial" w:cs="Arial"/>
+          <w:lang w:val="es-ES_tradnl"/>
+        </w:rPr>
+        <w:t xml:space="preserve"> con peso </w:t>
+      </w:r>
+      <w:proofErr w:type="spellStart"/>
+      <w:r>
+        <w:rPr>
+          <w:rFonts w:ascii="Arial" w:hAnsi="Arial" w:cs="Arial"/>
+          <w:lang w:val="es-ES_tradnl"/>
+        </w:rPr>
+        <w:t>ai</w:t>
+      </w:r>
+      <w:proofErr w:type="spellEnd"/>
+      <w:r>
+        <w:rPr>
+          <w:rFonts w:ascii="Arial" w:hAnsi="Arial" w:cs="Arial"/>
+          <w:lang w:val="es-ES_tradnl"/>
+        </w:rPr>
+        <w:t xml:space="preserve">, y se agrega una arista desde </w:t>
+      </w:r>
+      <w:r>
+        <w:rPr>
+          <w:rFonts w:ascii="Arial" w:hAnsi="Arial" w:cs="Arial"/>
+          <w:lang w:val="es-ES_tradnl"/>
+        </w:rPr>
+        <w:t>todos los</w:t>
+      </w:r>
+      <w:r>
+        <w:rPr>
+          <w:rFonts w:ascii="Arial" w:hAnsi="Arial" w:cs="Arial"/>
+          <w:lang w:val="es-ES_tradnl"/>
+        </w:rPr>
+        <w:t xml:space="preserve"> </w:t>
+      </w:r>
+      <w:proofErr w:type="spellStart"/>
+      <w:r>
+        <w:rPr>
+          <w:rFonts w:ascii="Arial" w:hAnsi="Arial" w:cs="Arial"/>
+          <w:lang w:val="es-ES_tradnl"/>
+        </w:rPr>
+        <w:t>uj</w:t>
+      </w:r>
+      <w:proofErr w:type="spellEnd"/>
+      <w:r>
+        <w:rPr>
+          <w:rFonts w:ascii="Arial" w:hAnsi="Arial" w:cs="Arial"/>
+          <w:lang w:val="es-ES_tradnl"/>
+        </w:rPr>
+        <w:t xml:space="preserve"> hacia </w:t>
+      </w:r>
+      <w:proofErr w:type="spellStart"/>
+      <w:r>
+        <w:rPr>
+          <w:rFonts w:ascii="Arial" w:hAnsi="Arial" w:cs="Arial"/>
+          <w:lang w:val="es-ES_tradnl"/>
+        </w:rPr>
+        <w:t>ui</w:t>
+      </w:r>
+      <w:proofErr w:type="spellEnd"/>
+      <w:r>
+        <w:rPr>
+          <w:rFonts w:ascii="Arial" w:hAnsi="Arial" w:cs="Arial"/>
+          <w:lang w:val="es-ES_tradnl"/>
+        </w:rPr>
+        <w:t xml:space="preserve"> con peso 0. Para cada </w:t>
+      </w:r>
+      <w:proofErr w:type="spellStart"/>
+      <w:r>
+        <w:rPr>
+          <w:rFonts w:ascii="Arial" w:hAnsi="Arial" w:cs="Arial"/>
+          <w:lang w:val="es-ES_tradnl"/>
+        </w:rPr>
+        <w:t>ui</w:t>
+      </w:r>
+      <w:proofErr w:type="spellEnd"/>
+      <w:r>
+        <w:rPr>
+          <w:rFonts w:ascii="Arial" w:hAnsi="Arial" w:cs="Arial"/>
+          <w:lang w:val="es-ES_tradnl"/>
+        </w:rPr>
+        <w:t xml:space="preserve">, se agregan aristas desde </w:t>
+      </w:r>
+      <w:proofErr w:type="spellStart"/>
+      <w:r>
+        <w:rPr>
+          <w:rFonts w:ascii="Arial" w:hAnsi="Arial" w:cs="Arial"/>
+          <w:lang w:val="es-ES_tradnl"/>
+        </w:rPr>
+        <w:t>ui</w:t>
+      </w:r>
+      <w:proofErr w:type="spellEnd"/>
+      <w:r>
+        <w:rPr>
+          <w:rFonts w:ascii="Arial" w:hAnsi="Arial" w:cs="Arial"/>
+          <w:lang w:val="es-ES_tradnl"/>
+        </w:rPr>
+        <w:t xml:space="preserve"> hacia todos los otros </w:t>
+      </w:r>
+      <w:proofErr w:type="spellStart"/>
+      <w:r>
+        <w:rPr>
+          <w:rFonts w:ascii="Arial" w:hAnsi="Arial" w:cs="Arial"/>
+          <w:lang w:val="es-ES_tradnl"/>
+        </w:rPr>
+        <w:t>vj</w:t>
+      </w:r>
+      <w:proofErr w:type="spellEnd"/>
+      <w:r>
+        <w:rPr>
+          <w:rFonts w:ascii="Arial" w:hAnsi="Arial" w:cs="Arial"/>
+          <w:lang w:val="es-ES_tradnl"/>
+        </w:rPr>
+        <w:t xml:space="preserve"> con peso 0. </w:t>
+      </w:r>
+    </w:p>
+    <w:p>
+      <w:pPr>
+        <w:rPr>
+          <w:rFonts w:ascii="Arial" w:hAnsi="Arial" w:cs="Arial"/>
+          <w:lang w:val="es-ES_tradnl"/>
+        </w:rPr>
+      </w:pPr>
+      <w:r>
+        <w:rPr>
+          <w:rFonts w:ascii="Arial" w:hAnsi="Arial" w:cs="Arial"/>
+          <w:lang w:val="es-ES_tradnl"/>
+        </w:rPr>
+        <w:t xml:space="preserve">Si encontramos un ciclo de peso 0, entonces todos los pesos desde vi a </w:t>
+      </w:r>
+      <w:proofErr w:type="spellStart"/>
+      <w:r>
+        <w:rPr>
+          <w:rFonts w:ascii="Arial" w:hAnsi="Arial" w:cs="Arial"/>
+          <w:lang w:val="es-ES_tradnl"/>
+        </w:rPr>
+        <w:t>ui</w:t>
+      </w:r>
+      <w:proofErr w:type="spellEnd"/>
+      <w:r>
+        <w:rPr>
+          <w:rFonts w:ascii="Arial" w:hAnsi="Arial" w:cs="Arial"/>
+          <w:lang w:val="es-ES_tradnl"/>
+        </w:rPr>
+        <w:t xml:space="preserve"> en el ciclo deben ser cero. Por otro lado, si tenemos un subconjunto C </w:t>
+      </w:r>
+      <w:r>
+        <w:rPr>
+          <w:rFonts w:ascii="Cambria Math" w:hAnsi="Cambria Math" w:cs="Cambria Math"/>
+          <w:lang w:val="es-ES_tradnl"/>
+        </w:rPr>
+        <w:t>⊆</w:t>
+      </w:r>
+      <w:r>
+        <w:rPr>
+          <w:rFonts w:ascii="Arial" w:hAnsi="Arial" w:cs="Arial"/>
+          <w:lang w:val="es-ES_tradnl"/>
+        </w:rPr>
+        <w:t xml:space="preserve"> S que suma 0, construimos un ciclo eligiendo todas las aristas (vi, </w:t>
+      </w:r>
+      <w:proofErr w:type="spellStart"/>
+      <w:r>
+        <w:rPr>
+          <w:rFonts w:ascii="Arial" w:hAnsi="Arial" w:cs="Arial"/>
+          <w:lang w:val="es-ES_tradnl"/>
+        </w:rPr>
+        <w:t>ui</w:t>
+      </w:r>
+      <w:proofErr w:type="spellEnd"/>
+      <w:r>
+        <w:rPr>
+          <w:rFonts w:ascii="Arial" w:hAnsi="Arial" w:cs="Arial"/>
+          <w:lang w:val="es-ES_tradnl"/>
+        </w:rPr>
+        <w:t>) correspondientes a los elementos de C y se conectan dichas aristas</w:t>
+      </w:r>
+      <w:r>
+        <w:rPr>
+          <w:rFonts w:ascii="Arial" w:hAnsi="Arial" w:cs="Arial"/>
+          <w:lang w:val="es-ES_tradnl"/>
+        </w:rPr>
+        <w:t xml:space="preserve"> mediante las que tengan peso 0</w:t>
+      </w:r>
+      <w:r>
+        <w:rPr>
+          <w:rFonts w:ascii="Arial" w:hAnsi="Arial" w:cs="Arial"/>
+          <w:lang w:val="es-ES_tradnl"/>
+        </w:rPr>
+        <w:t xml:space="preserve"> hasta obtener el ciclo.</w:t>
+      </w:r>
+    </w:p>
+    <w:p>
+      <w:pPr>
+        <w:rPr>
+          <w:rFonts w:ascii="Arial" w:hAnsi="Arial" w:cs="Arial"/>
+          <w:lang w:val="es-ES_tradnl"/>
+        </w:rPr>
+      </w:pPr>
+      <w:r>
+        <w:rPr>
+          <w:rFonts w:ascii="Arial" w:hAnsi="Arial" w:cs="Arial"/>
+          <w:lang w:val="es-ES_tradnl"/>
+        </w:rPr>
+        <w:t>Como este problema es por lo menos t</w:t>
+      </w:r>
+      <w:bookmarkStart w:id="0" w:name="_GoBack"/>
+      <w:bookmarkEnd w:id="0"/>
+      <w:r>
+        <w:rPr>
+          <w:rFonts w:ascii="Arial" w:hAnsi="Arial" w:cs="Arial"/>
+          <w:lang w:val="es-ES_tradnl"/>
+        </w:rPr>
+        <w:t xml:space="preserve">an difícil como </w:t>
+      </w:r>
+      <w:proofErr w:type="spellStart"/>
+      <w:r>
+        <w:rPr>
+          <w:rFonts w:ascii="Arial" w:hAnsi="Arial" w:cs="Arial"/>
+          <w:lang w:val="es-ES_tradnl"/>
+        </w:rPr>
+        <w:t>subset</w:t>
+      </w:r>
+      <w:proofErr w:type="spellEnd"/>
+      <w:r>
+        <w:rPr>
+          <w:rFonts w:ascii="Arial" w:hAnsi="Arial" w:cs="Arial"/>
+          <w:lang w:val="es-ES_tradnl"/>
+        </w:rPr>
+        <w:t xml:space="preserve"> sum, el cual es NP-Completo, tenemos que el problema de encontrar los ciclos de peso cero también es NPC.</w:t>
+      </w:r>
+    </w:p>
+    <w:p>
+      <w:pPr>
+        <w:rPr>
+          <w:lang w:val="es-ES_tradnl"/>
+        </w:rPr>
+      </w:pPr>
+      <w:r>
+        <w:rPr>
+          <w:lang w:val="es-ES_tradnl"/>
+        </w:rPr>
+        <w:br w:type="page"/>
+      </w:r>
+    </w:p>
+    <w:p>
+      <w:pPr>
+        <w:rPr>
+          <w:rFonts w:ascii="Arial" w:hAnsi="Arial" w:cs="Arial"/>
           <w:b/>
           <w:u w:val="single"/>
           <w:lang w:val="es-ES_tradnl"/>
@@ -13,15 +361,18 @@
       <w:proofErr w:type="spellStart"/>
       <w:r>
         <w:rPr>
+          <w:rFonts w:ascii="Arial" w:hAnsi="Arial" w:cs="Arial"/>
           <w:b/>
           <w:u w:val="single"/>
           <w:lang w:val="es-ES_tradnl"/>
         </w:rPr>
+        <w:lastRenderedPageBreak/>
         <w:t>Bellman</w:t>
       </w:r>
       <w:proofErr w:type="spellEnd"/>
       <w:r>
         <w:rPr>
+          <w:rFonts w:ascii="Arial" w:hAnsi="Arial" w:cs="Arial"/>
           <w:b/>
           <w:u w:val="single"/>
           <w:lang w:val="es-ES_tradnl"/>
@@ -33,12 +384,14 @@
       <w:pPr>
         <w:jc w:val="both"/>
         <w:rPr>
-          <w:noProof/>
-          <w:lang w:val="es-ES_tradnl"/>
-        </w:rPr>
-      </w:pPr>
-      <w:r>
-        <w:rPr>
+          <w:rFonts w:ascii="Arial" w:hAnsi="Arial" w:cs="Arial"/>
+          <w:noProof/>
+          <w:lang w:val="es-ES_tradnl"/>
+        </w:rPr>
+      </w:pPr>
+      <w:r>
+        <w:rPr>
+          <w:rFonts w:ascii="Arial" w:hAnsi="Arial" w:cs="Arial"/>
           <w:noProof/>
           <w:u w:val="single"/>
           <w:lang w:val="es-ES_tradnl"/>
@@ -47,20 +400,15 @@
       </w:r>
       <w:r>
         <w:rPr>
-          <w:noProof/>
-          <w:lang w:val="es-ES_tradnl"/>
-        </w:rPr>
-        <w:t>: Este algoritmo se basa en la propiedad que indica que, en un grafo no dirigido sin ciclos negativos, un camino m</w:t>
-      </w:r>
-      <w:r>
-        <w:rPr>
-          <w:noProof/>
-          <w:lang w:val="es-ES_tradnl"/>
-        </w:rPr>
-        <w:t>ínimo entre dos nodos cualesquiera tiene a lo sumo |V| pasos. Luego, el algoritmo realiza |V| iteraciones, en las que recorre todas las aristas en cada una de ellas. En la iteración sobre la arista (u, v), chequea qué es mejor: “</w:t>
-      </w:r>
-      <w:r>
-        <w:rPr>
+          <w:rFonts w:ascii="Arial" w:hAnsi="Arial" w:cs="Arial"/>
+          <w:noProof/>
+          <w:lang w:val="es-ES_tradnl"/>
+        </w:rPr>
+        <w:t>: Este algoritmo se basa en la propiedad que indica que, en un grafo no dirigido sin ciclos negativos, un camino mínimo entre dos nodos cualesquiera tiene a lo sumo |V| pasos. Luego, el algoritmo realiza |V| iteraciones, en las que recorre todas las aristas en cada una de ellas. En la iteración sobre la arista (u, v), chequea qué es mejor: “</w:t>
+      </w:r>
+      <w:r>
+        <w:rPr>
+          <w:rFonts w:ascii="Arial" w:hAnsi="Arial" w:cs="Arial"/>
           <w:i/>
           <w:noProof/>
           <w:lang w:val="es-ES_tradnl"/>
@@ -69,6 +417,7 @@
       </w:r>
       <w:r>
         <w:rPr>
+          <w:rFonts w:ascii="Arial" w:hAnsi="Arial" w:cs="Arial"/>
           <w:noProof/>
           <w:lang w:val="es-ES_tradnl"/>
         </w:rPr>
@@ -79,12 +428,14 @@
       <w:pPr>
         <w:jc w:val="both"/>
         <w:rPr>
-          <w:noProof/>
-          <w:lang w:val="es-ES_tradnl"/>
-        </w:rPr>
-      </w:pPr>
-      <w:r>
-        <w:rPr>
+          <w:rFonts w:ascii="Arial" w:hAnsi="Arial" w:cs="Arial"/>
+          <w:noProof/>
+          <w:lang w:val="es-ES_tradnl"/>
+        </w:rPr>
+      </w:pPr>
+      <w:r>
+        <w:rPr>
+          <w:rFonts w:ascii="Arial" w:hAnsi="Arial" w:cs="Arial"/>
           <w:noProof/>
           <w:lang w:val="es-ES_tradnl"/>
         </w:rPr>
@@ -92,6 +443,7 @@
       </w:r>
       <w:r>
         <w:rPr>
+          <w:rFonts w:ascii="Arial" w:hAnsi="Arial" w:cs="Arial"/>
           <w:noProof/>
           <w:lang w:val="es-ES_tradnl"/>
         </w:rPr>
@@ -99,6 +451,7 @@
       </w:r>
       <w:r>
         <w:rPr>
+          <w:rFonts w:ascii="Arial" w:hAnsi="Arial" w:cs="Arial"/>
           <w:i/>
           <w:noProof/>
           <w:lang w:val="es-ES_tradnl"/>
@@ -107,6 +460,7 @@
       </w:r>
       <w:r>
         <w:rPr>
+          <w:rFonts w:ascii="Arial" w:hAnsi="Arial" w:cs="Arial"/>
           <w:noProof/>
           <w:lang w:val="es-ES_tradnl"/>
         </w:rPr>
@@ -117,11 +471,13 @@
       <w:pPr>
         <w:jc w:val="both"/>
         <w:rPr>
-          <w:lang w:val="es-ES_tradnl"/>
-        </w:rPr>
-      </w:pPr>
-      <w:r>
-        <w:rPr>
+          <w:rFonts w:ascii="Arial" w:hAnsi="Arial" w:cs="Arial"/>
+          <w:lang w:val="es-ES_tradnl"/>
+        </w:rPr>
+      </w:pPr>
+      <w:r>
+        <w:rPr>
+          <w:rFonts w:ascii="Arial" w:hAnsi="Arial" w:cs="Arial"/>
           <w:u w:val="single"/>
           <w:lang w:val="es-ES_tradnl"/>
         </w:rPr>
@@ -129,26 +485,23 @@
       </w:r>
       <w:r>
         <w:rPr>
-          <w:lang w:val="es-ES_tradnl"/>
-        </w:rPr>
-        <w:t xml:space="preserve">: </w:t>
-      </w:r>
-      <w:r>
-        <w:rPr>
-          <w:lang w:val="es-ES_tradnl"/>
-        </w:rPr>
-        <w:t>Resuelve el problema siempre que no haya ciclos negativos. Detecta los ciclos negativos.</w:t>
+          <w:rFonts w:ascii="Arial" w:hAnsi="Arial" w:cs="Arial"/>
+          <w:lang w:val="es-ES_tradnl"/>
+        </w:rPr>
+        <w:t>: Resuelve el problema siempre que no haya ciclos negativos. Detecta los ciclos negativos.</w:t>
       </w:r>
     </w:p>
     <w:p>
       <w:pPr>
         <w:jc w:val="both"/>
         <w:rPr>
-          <w:lang w:val="es-ES_tradnl"/>
-        </w:rPr>
-      </w:pPr>
-      <w:r>
-        <w:rPr>
+          <w:rFonts w:ascii="Arial" w:hAnsi="Arial" w:cs="Arial"/>
+          <w:lang w:val="es-ES_tradnl"/>
+        </w:rPr>
+      </w:pPr>
+      <w:r>
+        <w:rPr>
+          <w:rFonts w:ascii="Arial" w:hAnsi="Arial" w:cs="Arial"/>
           <w:u w:val="single"/>
           <w:lang w:val="es-ES_tradnl"/>
         </w:rPr>
@@ -156,6 +509,7 @@
       </w:r>
       <w:r>
         <w:rPr>
+          <w:rFonts w:ascii="Arial" w:hAnsi="Arial" w:cs="Arial"/>
           <w:lang w:val="es-ES_tradnl"/>
         </w:rPr>
         <w:t xml:space="preserve">: La complejidad es </w:t>
@@ -163,6 +517,7 @@
       <w:proofErr w:type="gramStart"/>
       <w:r>
         <w:rPr>
+          <w:rFonts w:ascii="Arial" w:hAnsi="Arial" w:cs="Arial"/>
           <w:lang w:val="es-ES_tradnl"/>
         </w:rPr>
         <w:t>O(</w:t>
@@ -170,36 +525,42 @@
       <w:proofErr w:type="gramEnd"/>
       <w:r>
         <w:rPr>
+          <w:rFonts w:ascii="Arial" w:hAnsi="Arial" w:cs="Arial"/>
           <w:lang w:val="es-ES_tradnl"/>
         </w:rPr>
         <w:t>|V|·|E|)</w:t>
       </w:r>
       <w:r>
         <w:rPr>
+          <w:rFonts w:ascii="Arial" w:hAnsi="Arial" w:cs="Arial"/>
           <w:lang w:val="es-ES_tradnl"/>
         </w:rPr>
         <w:t xml:space="preserve"> para un </w:t>
       </w:r>
       <w:r>
         <w:rPr>
+          <w:rFonts w:ascii="Arial" w:hAnsi="Arial" w:cs="Arial"/>
           <w:lang w:val="es-ES_tradnl"/>
         </w:rPr>
         <w:t>cada</w:t>
       </w:r>
       <w:r>
         <w:rPr>
+          <w:rFonts w:ascii="Arial" w:hAnsi="Arial" w:cs="Arial"/>
           <w:lang w:val="es-ES_tradnl"/>
         </w:rPr>
         <w:t xml:space="preserve"> vértice fuente</w:t>
       </w:r>
       <w:r>
         <w:rPr>
+          <w:rFonts w:ascii="Arial" w:hAnsi="Arial" w:cs="Arial"/>
           <w:lang w:val="es-ES_tradnl"/>
         </w:rPr>
         <w:t>. No encuentra el camino que no repita ningún vértice, en caso de que existan ciclos negativos.</w:t>
       </w:r>
       <w:r>
         <w:rPr>
+          <w:rFonts w:ascii="Arial" w:hAnsi="Arial" w:cs="Arial"/>
           <w:lang w:val="es-ES_tradnl"/>
         </w:rPr>
         <w:t xml:space="preserve"> </w:t>
@@ -209,11 +570,13 @@
       <w:pPr>
         <w:jc w:val="both"/>
         <w:rPr>
-          <w:lang w:val="es-ES_tradnl"/>
-        </w:rPr>
-      </w:pPr>
-      <w:r>
-        <w:rPr>
+          <w:rFonts w:ascii="Arial" w:hAnsi="Arial" w:cs="Arial"/>
+          <w:lang w:val="es-ES_tradnl"/>
+        </w:rPr>
+      </w:pPr>
+      <w:r>
+        <w:rPr>
+          <w:rFonts w:ascii="Arial" w:hAnsi="Arial" w:cs="Arial"/>
           <w:u w:val="single"/>
           <w:lang w:val="es-ES_tradnl"/>
         </w:rPr>
@@ -221,18 +584,14 @@
       </w:r>
       <w:r>
         <w:rPr>
-          <w:lang w:val="es-ES_tradnl"/>
-        </w:rPr>
-        <w:t>:</w:t>
-      </w:r>
-      <w:r>
-        <w:rPr>
-          <w:lang w:val="es-ES_tradnl"/>
-        </w:rPr>
-        <w:t xml:space="preserve"> Basándonos en la propiedad indicada al comienzo, una vez que el algoritmo termina las |V| iteraciones sobre cada arista, se deberían conocer todos los caminos mínimos. Por esto, se pueden recorrer todas las aristas una vez más. De esta forma, si se encuentra un mejor camino significa que se viola la propiedad, por lo que se </w:t>
-      </w:r>
-      <w:r>
-        <w:rPr>
+          <w:rFonts w:ascii="Arial" w:hAnsi="Arial" w:cs="Arial"/>
+          <w:lang w:val="es-ES_tradnl"/>
+        </w:rPr>
+        <w:t xml:space="preserve">: Basándonos en la propiedad indicada al comienzo, una vez que el algoritmo termina las |V| iteraciones sobre cada arista, se deberían conocer todos los caminos mínimos. Por esto, se pueden recorrer todas las aristas una vez más. De esta forma, si se encuentra un mejor camino significa que se viola la propiedad, por lo que se </w:t>
+      </w:r>
+      <w:r>
+        <w:rPr>
+          <w:rFonts w:ascii="Arial" w:hAnsi="Arial" w:cs="Arial"/>
           <w:lang w:val="es-ES_tradnl"/>
         </w:rPr>
         <w:t>puede concluir que en dicho grafo existe un ciclo negativo.</w:t>
@@ -242,11 +601,13 @@
       <w:pPr>
         <w:jc w:val="both"/>
         <w:rPr>
-          <w:lang w:val="es-ES_tradnl"/>
-        </w:rPr>
-      </w:pPr>
-      <w:r>
-        <w:rPr>
+          <w:rFonts w:ascii="Arial" w:hAnsi="Arial" w:cs="Arial"/>
+          <w:lang w:val="es-ES_tradnl"/>
+        </w:rPr>
+      </w:pPr>
+      <w:r>
+        <w:rPr>
+          <w:rFonts w:ascii="Arial" w:hAnsi="Arial" w:cs="Arial"/>
           <w:u w:val="single"/>
           <w:lang w:val="es-ES_tradnl"/>
         </w:rPr>
@@ -254,6 +615,7 @@
       </w:r>
       <w:r>
         <w:rPr>
+          <w:rFonts w:ascii="Arial" w:hAnsi="Arial" w:cs="Arial"/>
           <w:lang w:val="es-ES_tradnl"/>
         </w:rPr>
         <w:t xml:space="preserve">: Como se vio anteriormente, la complejidad del algoritmo es </w:t>
@@ -261,6 +623,7 @@
       <w:proofErr w:type="gramStart"/>
       <w:r>
         <w:rPr>
+          <w:rFonts w:ascii="Arial" w:hAnsi="Arial" w:cs="Arial"/>
           <w:lang w:val="es-ES_tradnl"/>
         </w:rPr>
         <w:t>O(</w:t>
@@ -268,12 +631,14 @@
       <w:proofErr w:type="gramEnd"/>
       <w:r>
         <w:rPr>
+          <w:rFonts w:ascii="Arial" w:hAnsi="Arial" w:cs="Arial"/>
           <w:lang w:val="es-ES_tradnl"/>
         </w:rPr>
         <w:t>|V|·|E|). Pero, en nuestro problema de grafos completos, |E| = |V|</w:t>
       </w:r>
       <w:r>
         <w:rPr>
+          <w:rFonts w:ascii="Arial" w:hAnsi="Arial" w:cs="Arial"/>
           <w:vertAlign w:val="superscript"/>
           <w:lang w:val="es-ES_tradnl"/>
         </w:rPr>
@@ -281,6 +646,7 @@
       </w:r>
       <w:r>
         <w:rPr>
+          <w:rFonts w:ascii="Arial" w:hAnsi="Arial" w:cs="Arial"/>
           <w:lang w:val="es-ES_tradnl"/>
         </w:rPr>
         <w:t xml:space="preserve">-|V|, por lo que la complejidad queda </w:t>
@@ -288,6 +654,7 @@
       <w:proofErr w:type="gramStart"/>
       <w:r>
         <w:rPr>
+          <w:rFonts w:ascii="Arial" w:hAnsi="Arial" w:cs="Arial"/>
           <w:lang w:val="es-ES_tradnl"/>
         </w:rPr>
         <w:t>O(</w:t>
@@ -295,12 +662,14 @@
       <w:proofErr w:type="gramEnd"/>
       <w:r>
         <w:rPr>
+          <w:rFonts w:ascii="Arial" w:hAnsi="Arial" w:cs="Arial"/>
           <w:lang w:val="es-ES_tradnl"/>
         </w:rPr>
         <w:t>|V|·(|V|</w:t>
       </w:r>
       <w:r>
         <w:rPr>
+          <w:rFonts w:ascii="Arial" w:hAnsi="Arial" w:cs="Arial"/>
           <w:vertAlign w:val="superscript"/>
           <w:lang w:val="es-ES_tradnl"/>
         </w:rPr>
@@ -308,12 +677,14 @@
       </w:r>
       <w:r>
         <w:rPr>
+          <w:rFonts w:ascii="Arial" w:hAnsi="Arial" w:cs="Arial"/>
           <w:lang w:val="es-ES_tradnl"/>
         </w:rPr>
         <w:t>-|V|))=O(|V|</w:t>
       </w:r>
       <w:r>
         <w:rPr>
+          <w:rFonts w:ascii="Arial" w:hAnsi="Arial" w:cs="Arial"/>
           <w:vertAlign w:val="superscript"/>
           <w:lang w:val="es-ES_tradnl"/>
         </w:rPr>
@@ -321,6 +692,7 @@
       </w:r>
       <w:r>
         <w:rPr>
+          <w:rFonts w:ascii="Arial" w:hAnsi="Arial" w:cs="Arial"/>
           <w:lang w:val="es-ES_tradnl"/>
         </w:rPr>
         <w:t>)</w:t>
@@ -330,11 +702,13 @@
       <w:pPr>
         <w:jc w:val="both"/>
         <w:rPr>
-          <w:lang w:val="es-ES_tradnl"/>
-        </w:rPr>
-      </w:pPr>
-      <w:r>
-        <w:rPr>
+          <w:rFonts w:ascii="Arial" w:hAnsi="Arial" w:cs="Arial"/>
+          <w:lang w:val="es-ES_tradnl"/>
+        </w:rPr>
+      </w:pPr>
+      <w:r>
+        <w:rPr>
+          <w:rFonts w:ascii="Arial" w:hAnsi="Arial" w:cs="Arial"/>
           <w:lang w:val="es-ES_tradnl"/>
         </w:rPr>
         <w:t>En el siguiente gráfico se puede ver la evolución de los tiempos para casos de 100, 200, 300, 400, 500 y 1000 aristas.</w:t>
@@ -344,11 +718,13 @@
       <w:pPr>
         <w:jc w:val="center"/>
         <w:rPr>
-          <w:lang w:val="es-ES_tradnl"/>
-        </w:rPr>
-      </w:pPr>
-      <w:r>
-        <w:rPr>
+          <w:rFonts w:ascii="Arial" w:hAnsi="Arial" w:cs="Arial"/>
+          <w:lang w:val="es-ES_tradnl"/>
+        </w:rPr>
+      </w:pPr>
+      <w:r>
+        <w:rPr>
+          <w:rFonts w:ascii="Arial" w:hAnsi="Arial" w:cs="Arial"/>
           <w:noProof/>
         </w:rPr>
         <w:drawing>
@@ -392,13 +768,15 @@
       <w:pPr>
         <w:jc w:val="center"/>
         <w:rPr>
-          <w:lang w:val="es-ES_tradnl"/>
-        </w:rPr>
-      </w:pPr>
-    </w:p>
-    <w:p>
-      <w:pPr>
-        <w:rPr>
+          <w:rFonts w:ascii="Arial" w:hAnsi="Arial" w:cs="Arial"/>
+          <w:lang w:val="es-ES_tradnl"/>
+        </w:rPr>
+      </w:pPr>
+    </w:p>
+    <w:p>
+      <w:pPr>
+        <w:rPr>
+          <w:rFonts w:ascii="Arial" w:hAnsi="Arial" w:cs="Arial"/>
           <w:b/>
           <w:u w:val="single"/>
           <w:lang w:val="es-ES_tradnl"/>
@@ -406,6 +784,7 @@
       </w:pPr>
       <w:r>
         <w:rPr>
+          <w:rFonts w:ascii="Arial" w:hAnsi="Arial" w:cs="Arial"/>
           <w:b/>
           <w:u w:val="single"/>
           <w:lang w:val="es-ES_tradnl"/>
@@ -415,6 +794,7 @@
       <w:proofErr w:type="spellStart"/>
       <w:r>
         <w:rPr>
+          <w:rFonts w:ascii="Arial" w:hAnsi="Arial" w:cs="Arial"/>
           <w:b/>
           <w:u w:val="single"/>
           <w:lang w:val="es-ES_tradnl"/>
@@ -427,12 +807,14 @@
       <w:pPr>
         <w:jc w:val="both"/>
         <w:rPr>
-          <w:noProof/>
-          <w:lang w:val="es-ES_tradnl"/>
-        </w:rPr>
-      </w:pPr>
-      <w:r>
-        <w:rPr>
+          <w:rFonts w:ascii="Arial" w:hAnsi="Arial" w:cs="Arial"/>
+          <w:noProof/>
+          <w:lang w:val="es-ES_tradnl"/>
+        </w:rPr>
+      </w:pPr>
+      <w:r>
+        <w:rPr>
+          <w:rFonts w:ascii="Arial" w:hAnsi="Arial" w:cs="Arial"/>
           <w:noProof/>
           <w:u w:val="single"/>
           <w:lang w:val="es-ES_tradnl"/>
@@ -442,20 +824,15 @@
       </w:r>
       <w:r>
         <w:rPr>
-          <w:noProof/>
-          <w:lang w:val="es-ES_tradnl"/>
-        </w:rPr>
-        <w:t>:</w:t>
-      </w:r>
-      <w:r>
-        <w:rPr>
-          <w:noProof/>
-          <w:lang w:val="es-ES_tradnl"/>
-        </w:rPr>
-        <w:t xml:space="preserve"> Este algoritmo compara todos los posibles caminos de un nodo a otro. Para esto, utiliza tres iteraciones anidadas</w:t>
-      </w:r>
-      <w:r>
-        <w:rPr>
+          <w:rFonts w:ascii="Arial" w:hAnsi="Arial" w:cs="Arial"/>
+          <w:noProof/>
+          <w:lang w:val="es-ES_tradnl"/>
+        </w:rPr>
+        <w:t>: Este algoritmo compara todos los posibles caminos de un nodo a otro. Para esto, utiliza tres iteraciones anidadas</w:t>
+      </w:r>
+      <w:r>
+        <w:rPr>
+          <w:rFonts w:ascii="Arial" w:hAnsi="Arial" w:cs="Arial"/>
           <w:noProof/>
           <w:lang w:val="es-ES_tradnl"/>
         </w:rPr>
@@ -463,6 +840,7 @@
       </w:r>
       <w:r>
         <w:rPr>
+          <w:rFonts w:ascii="Arial" w:hAnsi="Arial" w:cs="Arial"/>
           <w:noProof/>
           <w:lang w:val="es-ES_tradnl"/>
         </w:rPr>
@@ -470,6 +848,7 @@
       </w:r>
       <w:r>
         <w:rPr>
+          <w:rFonts w:ascii="Arial" w:hAnsi="Arial" w:cs="Arial"/>
           <w:noProof/>
           <w:lang w:val="es-ES_tradnl"/>
         </w:rPr>
@@ -477,6 +856,7 @@
       </w:r>
       <w:r>
         <w:rPr>
+          <w:rFonts w:ascii="Arial" w:hAnsi="Arial" w:cs="Arial"/>
           <w:noProof/>
           <w:lang w:val="es-ES_tradnl"/>
         </w:rPr>
@@ -484,6 +864,7 @@
       </w:r>
       <w:r>
         <w:rPr>
+          <w:rFonts w:ascii="Arial" w:hAnsi="Arial" w:cs="Arial"/>
           <w:noProof/>
           <w:lang w:val="es-ES_tradnl"/>
         </w:rPr>
@@ -491,6 +872,7 @@
       </w:r>
       <w:r>
         <w:rPr>
+          <w:rFonts w:ascii="Arial" w:hAnsi="Arial" w:cs="Arial"/>
           <w:noProof/>
           <w:vertAlign w:val="superscript"/>
           <w:lang w:val="es-ES_tradnl"/>
@@ -499,6 +881,7 @@
       </w:r>
       <w:r>
         <w:rPr>
+          <w:rFonts w:ascii="Arial" w:hAnsi="Arial" w:cs="Arial"/>
           <w:noProof/>
           <w:lang w:val="es-ES_tradnl"/>
         </w:rPr>
@@ -509,12 +892,14 @@
       <w:pPr>
         <w:jc w:val="both"/>
         <w:rPr>
-          <w:noProof/>
-          <w:lang w:val="es-ES_tradnl"/>
-        </w:rPr>
-      </w:pPr>
-      <w:r>
-        <w:rPr>
+          <w:rFonts w:ascii="Arial" w:hAnsi="Arial" w:cs="Arial"/>
+          <w:noProof/>
+          <w:lang w:val="es-ES_tradnl"/>
+        </w:rPr>
+      </w:pPr>
+      <w:r>
+        <w:rPr>
+          <w:rFonts w:ascii="Arial" w:hAnsi="Arial" w:cs="Arial"/>
           <w:noProof/>
           <w:u w:val="single"/>
           <w:lang w:val="es-ES_tradnl"/>
@@ -523,6 +908,7 @@
       </w:r>
       <w:r>
         <w:rPr>
+          <w:rFonts w:ascii="Arial" w:hAnsi="Arial" w:cs="Arial"/>
           <w:noProof/>
           <w:lang w:val="es-ES_tradnl"/>
         </w:rPr>
@@ -530,6 +916,7 @@
       </w:r>
       <w:r>
         <w:rPr>
+          <w:rFonts w:ascii="Arial" w:hAnsi="Arial" w:cs="Arial"/>
           <w:noProof/>
           <w:lang w:val="es-ES_tradnl"/>
         </w:rPr>
@@ -540,11 +927,13 @@
       <w:pPr>
         <w:jc w:val="both"/>
         <w:rPr>
-          <w:lang w:val="es-ES_tradnl"/>
-        </w:rPr>
-      </w:pPr>
-      <w:r>
-        <w:rPr>
+          <w:rFonts w:ascii="Arial" w:hAnsi="Arial" w:cs="Arial"/>
+          <w:lang w:val="es-ES_tradnl"/>
+        </w:rPr>
+      </w:pPr>
+      <w:r>
+        <w:rPr>
+          <w:rFonts w:ascii="Arial" w:hAnsi="Arial" w:cs="Arial"/>
           <w:noProof/>
           <w:u w:val="single"/>
           <w:lang w:val="es-ES_tradnl"/>
@@ -553,6 +942,7 @@
       </w:r>
       <w:r>
         <w:rPr>
+          <w:rFonts w:ascii="Arial" w:hAnsi="Arial" w:cs="Arial"/>
           <w:noProof/>
           <w:lang w:val="es-ES_tradnl"/>
         </w:rPr>
@@ -560,6 +950,7 @@
       </w:r>
       <w:r>
         <w:rPr>
+          <w:rFonts w:ascii="Arial" w:hAnsi="Arial" w:cs="Arial"/>
           <w:lang w:val="es-ES_tradnl"/>
         </w:rPr>
         <w:t>No encuentra el camino que no repita ningún vértice, en caso de que existan ciclos negativos.</w:t>
@@ -569,11 +960,13 @@
       <w:pPr>
         <w:jc w:val="both"/>
         <w:rPr>
-          <w:lang w:val="es-ES_tradnl"/>
-        </w:rPr>
-      </w:pPr>
-      <w:r>
-        <w:rPr>
+          <w:rFonts w:ascii="Arial" w:hAnsi="Arial" w:cs="Arial"/>
+          <w:lang w:val="es-ES_tradnl"/>
+        </w:rPr>
+      </w:pPr>
+      <w:r>
+        <w:rPr>
+          <w:rFonts w:ascii="Arial" w:hAnsi="Arial" w:cs="Arial"/>
           <w:u w:val="single"/>
           <w:lang w:val="es-ES_tradnl"/>
         </w:rPr>
@@ -581,6 +974,7 @@
       </w:r>
       <w:r>
         <w:rPr>
+          <w:rFonts w:ascii="Arial" w:hAnsi="Arial" w:cs="Arial"/>
           <w:lang w:val="es-ES_tradnl"/>
         </w:rPr>
         <w:t xml:space="preserve">: al igual que con </w:t>
@@ -588,6 +982,7 @@
       <w:proofErr w:type="spellStart"/>
       <w:r>
         <w:rPr>
+          <w:rFonts w:ascii="Arial" w:hAnsi="Arial" w:cs="Arial"/>
           <w:lang w:val="es-ES_tradnl"/>
         </w:rPr>
         <w:t>Bellman</w:t>
@@ -595,28 +990,23 @@
       <w:proofErr w:type="spellEnd"/>
       <w:r>
         <w:rPr>
-          <w:lang w:val="es-ES_tradnl"/>
-        </w:rPr>
-        <w:t>-Ford, la detección de ciclos negativos se realiza realizando una nueva corrida del algoritmo. De esta forma, si se disminuyen los caminos, se concluye que hay un ciclo negativo, especialmente los camino</w:t>
-      </w:r>
-      <w:bookmarkStart w:id="0" w:name="_GoBack"/>
-      <w:bookmarkEnd w:id="0"/>
-      <w:r>
-        <w:rPr>
-          <w:lang w:val="es-ES_tradnl"/>
-        </w:rPr>
-        <w:t>s que tienen como origen y destino el mismo nodo.</w:t>
+          <w:rFonts w:ascii="Arial" w:hAnsi="Arial" w:cs="Arial"/>
+          <w:lang w:val="es-ES_tradnl"/>
+        </w:rPr>
+        <w:t>-Ford, la detección de ciclos negativos se realiza realizando una nueva corrida del algoritmo. De esta forma, si se disminuyen los caminos, se concluye que hay un ciclo negativo, especialmente los caminos que tienen como origen y destino el mismo nodo.</w:t>
       </w:r>
     </w:p>
     <w:p>
       <w:pPr>
         <w:jc w:val="both"/>
         <w:rPr>
-          <w:lang w:val="es-ES_tradnl"/>
-        </w:rPr>
-      </w:pPr>
-      <w:r>
-        <w:rPr>
+          <w:rFonts w:ascii="Arial" w:hAnsi="Arial" w:cs="Arial"/>
+          <w:lang w:val="es-ES_tradnl"/>
+        </w:rPr>
+      </w:pPr>
+      <w:r>
+        <w:rPr>
+          <w:rFonts w:ascii="Arial" w:hAnsi="Arial" w:cs="Arial"/>
           <w:u w:val="single"/>
           <w:lang w:val="es-ES_tradnl"/>
         </w:rPr>
@@ -624,6 +1014,7 @@
       </w:r>
       <w:r>
         <w:rPr>
+          <w:rFonts w:ascii="Arial" w:hAnsi="Arial" w:cs="Arial"/>
           <w:lang w:val="es-ES_tradnl"/>
         </w:rPr>
         <w:t xml:space="preserve">: la complejidad de este algoritmo es </w:t>
@@ -631,6 +1022,7 @@
       <w:proofErr w:type="gramStart"/>
       <w:r>
         <w:rPr>
+          <w:rFonts w:ascii="Arial" w:hAnsi="Arial" w:cs="Arial"/>
           <w:lang w:val="es-ES_tradnl"/>
         </w:rPr>
         <w:t>O(</w:t>
@@ -638,12 +1030,14 @@
       <w:proofErr w:type="gramEnd"/>
       <w:r>
         <w:rPr>
+          <w:rFonts w:ascii="Arial" w:hAnsi="Arial" w:cs="Arial"/>
           <w:lang w:val="es-ES_tradnl"/>
         </w:rPr>
         <w:t>|V|</w:t>
       </w:r>
       <w:r>
         <w:rPr>
+          <w:rFonts w:ascii="Arial" w:hAnsi="Arial" w:cs="Arial"/>
           <w:vertAlign w:val="superscript"/>
           <w:lang w:val="es-ES_tradnl"/>
         </w:rPr>
@@ -651,6 +1045,7 @@
       </w:r>
       <w:r>
         <w:rPr>
+          <w:rFonts w:ascii="Arial" w:hAnsi="Arial" w:cs="Arial"/>
           <w:lang w:val="es-ES_tradnl"/>
         </w:rPr>
         <w:t>). Para nuestro caso de grafos completos, la complejidad no varía ya que es independiente de la cantidad de aristas.</w:t>
@@ -660,11 +1055,13 @@
       <w:pPr>
         <w:jc w:val="both"/>
         <w:rPr>
-          <w:lang w:val="es-ES_tradnl"/>
-        </w:rPr>
-      </w:pPr>
-      <w:r>
-        <w:rPr>
+          <w:rFonts w:ascii="Arial" w:hAnsi="Arial" w:cs="Arial"/>
+          <w:lang w:val="es-ES_tradnl"/>
+        </w:rPr>
+      </w:pPr>
+      <w:r>
+        <w:rPr>
+          <w:rFonts w:ascii="Arial" w:hAnsi="Arial" w:cs="Arial"/>
           <w:lang w:val="es-ES_tradnl"/>
         </w:rPr>
         <w:t>En el siguiente gráfico se puede ver la evolución de los tiempos para casos de 100, 200, 300, 400, 500 y 1000 aristas.</w:t>
@@ -674,11 +1071,13 @@
       <w:pPr>
         <w:jc w:val="center"/>
         <w:rPr>
-          <w:lang w:val="es-ES_tradnl"/>
-        </w:rPr>
-      </w:pPr>
-      <w:r>
-        <w:rPr>
+          <w:rFonts w:ascii="Arial" w:hAnsi="Arial" w:cs="Arial"/>
+          <w:lang w:val="es-ES_tradnl"/>
+        </w:rPr>
+      </w:pPr>
+      <w:r>
+        <w:rPr>
+          <w:rFonts w:ascii="Arial" w:hAnsi="Arial" w:cs="Arial"/>
           <w:noProof/>
         </w:rPr>
         <w:drawing>

</xml_diff>